<commit_message>
rettelser, især i markedsanalyse
</commit_message>
<xml_diff>
--- a/Rapport/Rapport/Ordforklaring.docx
+++ b/Rapport/Rapport/Ordforklaring.docx
@@ -36,17 +36,49 @@
         <w:rPr>
           <w:lang w:val="en-US"/>
         </w:rPr>
-        <w:t>Feature – En specifik game mechanic.</w:t>
-      </w:r>
-    </w:p>
-    <w:p>
-      <w:r>
-        <w:t>Free-To-Play – Betalingsmodel hvor spillet I sig selv er gratis, og hvor udvikleren I stedet bliver betalt via reklamer, eller mikrotransaktioner.</w:t>
-      </w:r>
-    </w:p>
-    <w:p>
-      <w:r>
-        <w:t>Gameplay – Refererer til de features som spilleren har direkte til rådighed. F.eks. styringen af protagonisten.</w:t>
+        <w:t xml:space="preserve">Feature – En </w:t>
+      </w:r>
+      <w:proofErr w:type="spellStart"/>
+      <w:r>
+        <w:rPr>
+          <w:lang w:val="en-US"/>
+        </w:rPr>
+        <w:t>specifik</w:t>
+      </w:r>
+      <w:proofErr w:type="spellEnd"/>
+      <w:r>
+        <w:rPr>
+          <w:lang w:val="en-US"/>
+        </w:rPr>
+        <w:t xml:space="preserve"> game mechanic.</w:t>
+      </w:r>
+    </w:p>
+    <w:p>
+      <w:proofErr w:type="spellStart"/>
+      <w:r>
+        <w:t>Free</w:t>
+      </w:r>
+      <w:proofErr w:type="spellEnd"/>
+      <w:r>
+        <w:t xml:space="preserve">-To-Play – Betalingsmodel hvor spillet I sig selv er gratis, og hvor udvikleren I stedet bliver betalt via reklamer, eller </w:t>
+      </w:r>
+      <w:proofErr w:type="spellStart"/>
+      <w:r>
+        <w:t>mikrotransaktioner</w:t>
+      </w:r>
+      <w:proofErr w:type="spellEnd"/>
+      <w:r>
+        <w:t>.</w:t>
+      </w:r>
+    </w:p>
+    <w:p>
+      <w:proofErr w:type="spellStart"/>
+      <w:r>
+        <w:t>Gameplay</w:t>
+      </w:r>
+      <w:proofErr w:type="spellEnd"/>
+      <w:r>
+        <w:t xml:space="preserve"> – Refererer til de features som spilleren har direkte til rådighed. F.eks. styringen af protagonisten.</w:t>
       </w:r>
     </w:p>
     <w:p>
@@ -56,20 +88,105 @@
     </w:p>
     <w:p>
       <w:r>
-        <w:t>Game Engine – Er et system der bruges til udvikling af spil. Formålet er at forenkle spiludviklingen ved f.eks. at give adgang til en grafisk scene editor, indbyggede fysik-klasser, multiplatform kompilere</w:t>
-      </w:r>
-      <w:r>
-        <w:t>r osv. Unity er en game engine.</w:t>
-      </w:r>
-    </w:p>
-    <w:p>
-      <w:r>
-        <w:t>Game Mechanics – Folk der reparerer spil.</w:t>
-      </w:r>
-    </w:p>
-    <w:p>
-      <w:r>
-        <w:t>In App Purchases – Bruges sammen med mikrotransaktioner, og er en ”butik” i spillet hvor brugeren kan købe virtuelle dele til spillet for rigtige penge.</w:t>
+        <w:t xml:space="preserve">Game Engine – Er et system der bruges til udvikling af spil. Formålet er at forenkle spiludviklingen ved f.eks. at give adgang til en grafisk scene editor, indbyggede fysik-klasser, multiplatform kompilerer osv. </w:t>
+      </w:r>
+      <w:proofErr w:type="spellStart"/>
+      <w:r>
+        <w:t>Unity</w:t>
+      </w:r>
+      <w:proofErr w:type="spellEnd"/>
+      <w:r>
+        <w:t xml:space="preserve"> er en game </w:t>
+      </w:r>
+      <w:proofErr w:type="spellStart"/>
+      <w:r>
+        <w:t>engine</w:t>
+      </w:r>
+      <w:proofErr w:type="spellEnd"/>
+      <w:r>
+        <w:t>.</w:t>
+      </w:r>
+    </w:p>
+    <w:p>
+      <w:r>
+        <w:t xml:space="preserve">Game </w:t>
+      </w:r>
+      <w:proofErr w:type="spellStart"/>
+      <w:r>
+        <w:t>Mechanics</w:t>
+      </w:r>
+      <w:proofErr w:type="spellEnd"/>
+      <w:r>
+        <w:t xml:space="preserve"> – Folk der reparerer spil.</w:t>
+      </w:r>
+    </w:p>
+    <w:p>
+      <w:r>
+        <w:t xml:space="preserve">In </w:t>
+      </w:r>
+      <w:proofErr w:type="spellStart"/>
+      <w:r>
+        <w:t>App</w:t>
+      </w:r>
+      <w:proofErr w:type="spellEnd"/>
+      <w:r>
+        <w:t xml:space="preserve"> </w:t>
+      </w:r>
+      <w:proofErr w:type="spellStart"/>
+      <w:r>
+        <w:t>Purchases</w:t>
+      </w:r>
+      <w:proofErr w:type="spellEnd"/>
+      <w:r>
+        <w:t xml:space="preserve"> – Bruges sammen med </w:t>
+      </w:r>
+      <w:proofErr w:type="spellStart"/>
+      <w:r>
+        <w:t>mikrotransaktioner</w:t>
+      </w:r>
+      <w:proofErr w:type="spellEnd"/>
+      <w:r>
+        <w:t>, og er en ”butik” i spillet hvor brugeren kan købe virtuelle dele til spillet for rigtige penge.</w:t>
+      </w:r>
+    </w:p>
+    <w:p>
+      <w:r>
+        <w:t>MMO</w:t>
+      </w:r>
+      <w:r>
+        <w:t xml:space="preserve"> – </w:t>
+      </w:r>
+      <w:proofErr w:type="spellStart"/>
+      <w:r>
+        <w:t>Massively</w:t>
+      </w:r>
+      <w:proofErr w:type="spellEnd"/>
+      <w:r>
+        <w:t xml:space="preserve"> </w:t>
+      </w:r>
+      <w:proofErr w:type="spellStart"/>
+      <w:r>
+        <w:t>Multiplayer</w:t>
+      </w:r>
+      <w:proofErr w:type="spellEnd"/>
+      <w:r>
+        <w:t xml:space="preserve"> Online. Et online </w:t>
+      </w:r>
+      <w:proofErr w:type="spellStart"/>
+      <w:r>
+        <w:t>multiplayerspil</w:t>
+      </w:r>
+      <w:proofErr w:type="spellEnd"/>
+      <w:r>
+        <w:t xml:space="preserve"> med en </w:t>
+      </w:r>
+      <w:proofErr w:type="spellStart"/>
+      <w:r>
+        <w:t>persistent</w:t>
+      </w:r>
+      <w:proofErr w:type="spellEnd"/>
+      <w:r>
+        <w:t xml:space="preserve"> verden.</w:t>
       </w:r>
       <w:bookmarkStart w:id="0" w:name="_GoBack"/>
       <w:bookmarkEnd w:id="0"/>
@@ -80,8 +197,37 @@
       </w:r>
     </w:p>
     <w:p>
-      <w:r>
-        <w:t>Monitiseringsstrategi – Fordanskning af monitization strategy. Dækker over de forskellige metoder man kan gøre brug af for at tjene penge på et produkt. Typisk menes der i forhold til Free-to-Play-produkter, men i princippet dækker det alle salg</w:t>
+      <w:proofErr w:type="spellStart"/>
+      <w:r>
+        <w:t>Monitiseringsstrategi</w:t>
+      </w:r>
+      <w:proofErr w:type="spellEnd"/>
+      <w:r>
+        <w:t xml:space="preserve"> – Fordanskning af </w:t>
+      </w:r>
+      <w:proofErr w:type="spellStart"/>
+      <w:r>
+        <w:t>monitization</w:t>
+      </w:r>
+      <w:proofErr w:type="spellEnd"/>
+      <w:r>
+        <w:t xml:space="preserve"> </w:t>
+      </w:r>
+      <w:proofErr w:type="spellStart"/>
+      <w:r>
+        <w:t>strategy</w:t>
+      </w:r>
+      <w:proofErr w:type="spellEnd"/>
+      <w:r>
+        <w:t xml:space="preserve">. Dækker over de forskellige metoder man kan gøre brug af for at tjene penge på et produkt. Typisk menes der i forhold til </w:t>
+      </w:r>
+      <w:proofErr w:type="spellStart"/>
+      <w:r>
+        <w:t>Free</w:t>
+      </w:r>
+      <w:proofErr w:type="spellEnd"/>
+      <w:r>
+        <w:t>-to-Play-produkter, men i princippet dækker det alle salg</w:t>
       </w:r>
       <w:r>
         <w:t>s</w:t>
@@ -92,20 +238,46 @@
     </w:p>
     <w:p>
       <w:r>
-        <w:t>Placeholder – Kan være en texture, en model, en lydeffekt eller et andet spilelement, som optræder i stedet for det endelige asset. Formålet er at kunne bygge en prototype af spillet op uden at have den færdige version klar på forhånd.</w:t>
-      </w:r>
-    </w:p>
-    <w:p>
-      <w:r>
-        <w:t>Mikrotransaktioner – Salgsmetode hvo</w:t>
+        <w:t xml:space="preserve">Placeholder – Kan være en </w:t>
+      </w:r>
+      <w:proofErr w:type="spellStart"/>
+      <w:r>
+        <w:t>texture</w:t>
+      </w:r>
+      <w:proofErr w:type="spellEnd"/>
+      <w:r>
+        <w:t>, en model, en lydeffekt eller et andet spilelement, som optræder i stedet for det endelige asset. Formålet er at kunne bygge en prototype af spillet op uden at have den færdige version klar på forhånd.</w:t>
+      </w:r>
+    </w:p>
+    <w:p>
+      <w:proofErr w:type="spellStart"/>
+      <w:r>
+        <w:t>Mikrotransaktioner</w:t>
+      </w:r>
+      <w:proofErr w:type="spellEnd"/>
+      <w:r>
+        <w:t xml:space="preserve"> – Salgsmetode hvo</w:t>
       </w:r>
       <w:r>
         <w:t>r brugeren køber mindre forskellige goder til brug i spillet for rigtige penge.</w:t>
       </w:r>
     </w:p>
     <w:p>
-      <w:r>
-        <w:t xml:space="preserve">Proceduralt generet – Betyder at noget content er genereret ud fra en algoritme, og altså kan ændre sig fra spil til spil, baseret på den algoritme. </w:t>
+      <w:proofErr w:type="spellStart"/>
+      <w:r>
+        <w:t>Proceduralt</w:t>
+      </w:r>
+      <w:proofErr w:type="spellEnd"/>
+      <w:r>
+        <w:t xml:space="preserve"> generet – Betyder at noget </w:t>
+      </w:r>
+      <w:proofErr w:type="spellStart"/>
+      <w:r>
+        <w:t>content</w:t>
+      </w:r>
+      <w:proofErr w:type="spellEnd"/>
+      <w:r>
+        <w:t xml:space="preserve"> er genereret ud fra en algoritme, og altså kan ændre sig fra spil til spil, baseret på den algoritme. </w:t>
       </w:r>
     </w:p>
     <w:p>
@@ -115,12 +287,76 @@
     </w:p>
     <w:p>
       <w:r>
-        <w:t>Script – Er et stykke kode der skrives oven på den game engine der benyttes, med det formål at manipulere spillets objekter. Konkret dækker det over al vor kode.</w:t>
-      </w:r>
-    </w:p>
-    <w:p>
-      <w:r>
-        <w:t xml:space="preserve">Texture – Er et billede som ”beklæder” et objekt. </w:t>
+        <w:t xml:space="preserve">Script – Er et stykke kode der skrives oven på den game </w:t>
+      </w:r>
+      <w:proofErr w:type="spellStart"/>
+      <w:r>
+        <w:t>engine</w:t>
+      </w:r>
+      <w:proofErr w:type="spellEnd"/>
+      <w:r>
+        <w:t xml:space="preserve"> der benyttes, med det formål at manipulere spillets objekter. Konkret dækker det over al vor kode.</w:t>
+      </w:r>
+    </w:p>
+    <w:p>
+      <w:proofErr w:type="spellStart"/>
+      <w:r>
+        <w:lastRenderedPageBreak/>
+        <w:t>Scope</w:t>
+      </w:r>
+      <w:proofErr w:type="spellEnd"/>
+      <w:r>
+        <w:t xml:space="preserve"> –</w:t>
+      </w:r>
+      <w:r>
+        <w:t xml:space="preserve"> Relaterer til p</w:t>
+      </w:r>
+      <w:r>
+        <w:t xml:space="preserve">rojektets størrelse. F.eks. ville det være ude af </w:t>
+      </w:r>
+      <w:proofErr w:type="spellStart"/>
+      <w:r>
+        <w:t>scope</w:t>
+      </w:r>
+      <w:proofErr w:type="spellEnd"/>
+      <w:r>
+        <w:t xml:space="preserve"> hvis vi besluttede at selvkomponere al musikken i spillet, eller lave motion-</w:t>
+      </w:r>
+      <w:proofErr w:type="spellStart"/>
+      <w:r>
+        <w:t>capture</w:t>
+      </w:r>
+      <w:proofErr w:type="spellEnd"/>
+      <w:r>
+        <w:t xml:space="preserve"> til vores animationer.</w:t>
+      </w:r>
+    </w:p>
+    <w:p>
+      <w:proofErr w:type="spellStart"/>
+      <w:r>
+        <w:t>Stadalone</w:t>
+      </w:r>
+      <w:proofErr w:type="spellEnd"/>
+      <w:r>
+        <w:t xml:space="preserve"> klient – En spilklient som kan afspilles på f.eks. PC uden at køre i en emulator eller igennem en webside (som f.eks. en Facebook </w:t>
+      </w:r>
+      <w:proofErr w:type="spellStart"/>
+      <w:r>
+        <w:t>app</w:t>
+      </w:r>
+      <w:proofErr w:type="spellEnd"/>
+      <w:r>
+        <w:t>)</w:t>
+      </w:r>
+    </w:p>
+    <w:p>
+      <w:proofErr w:type="spellStart"/>
+      <w:r>
+        <w:t>Texture</w:t>
+      </w:r>
+      <w:proofErr w:type="spellEnd"/>
+      <w:r>
+        <w:t xml:space="preserve"> – Er et billede som ”beklæder” et objekt. </w:t>
       </w:r>
     </w:p>
     <w:p/>

</xml_diff>

<commit_message>
mere rapport Scrum kapitel + diverse
</commit_message>
<xml_diff>
--- a/Rapport/Rapport/Ordforklaring.docx
+++ b/Rapport/Rapport/Ordforklaring.docx
@@ -27,58 +27,93 @@
       </w:r>
     </w:p>
     <w:p>
-      <w:pPr>
+      <w:commentRangeStart w:id="0"/>
+      <w:r>
+        <w:t xml:space="preserve">eCPM </w:t>
+      </w:r>
+      <w:commentRangeEnd w:id="0"/>
+      <w:r>
         <w:rPr>
-          <w:lang w:val="en-US"/>
+          <w:rStyle w:val="Kommentarhenvisning"/>
         </w:rPr>
-      </w:pPr>
+        <w:commentReference w:id="0"/>
+      </w:r>
+      <w:r>
+        <w:t>– Står for “effective cost per thousand impressions” (mille = tusind), og er en industr</w:t>
+      </w:r>
+      <w:r>
+        <w:t>i</w:t>
+      </w:r>
+      <w:r>
+        <w:t>standard I forbindelse med reklame indtægter. eCPM beregnes ved at dividere den totale indtjening med antal visninger i tusinde.</w:t>
+      </w:r>
+    </w:p>
+    <w:p>
+      <w:r>
+        <w:t xml:space="preserve">Endless Runner – </w:t>
+      </w:r>
+      <w:r>
+        <w:t>E</w:t>
+      </w:r>
+      <w:r>
+        <w:t>n variant af platformsgenren</w:t>
+      </w:r>
+      <w:r>
+        <w:t xml:space="preserve"> hvor</w:t>
+      </w:r>
+      <w:r>
+        <w:t xml:space="preserve"> protagonisten løber endeløst ud af en </w:t>
+      </w:r>
+      <w:r>
+        <w:t>bane</w:t>
+      </w:r>
+      <w:r>
+        <w:t>,</w:t>
+      </w:r>
+      <w:r>
+        <w:t xml:space="preserve"> uden mulighed for at stoppe, eller sætte hastigheden ned,</w:t>
+      </w:r>
+      <w:r>
+        <w:t xml:space="preserve"> mens han (m/k/u) undgår forskellige forhindringer og samler point sammen indtil han dør. Typisk øges hastigheden langsomt hen af vejen.</w:t>
+      </w:r>
+      <w:r>
+        <w:t xml:space="preserve"> Temple Run og Jetpack Joyride er populære eksempler på hhv. en 3D og 2D endless runner.</w:t>
+      </w:r>
+    </w:p>
+    <w:p>
+      <w:r>
+        <w:t>Feature – En specifik game mechanic.</w:t>
+      </w:r>
+    </w:p>
+    <w:p>
+      <w:commentRangeStart w:id="1"/>
+      <w:r>
+        <w:t>Fillrate</w:t>
+      </w:r>
+      <w:commentRangeEnd w:id="1"/>
       <w:r>
         <w:rPr>
-          <w:lang w:val="en-US"/>
+          <w:rStyle w:val="Kommentarhenvisning"/>
         </w:rPr>
-        <w:t xml:space="preserve">Feature – En </w:t>
-      </w:r>
-      <w:proofErr w:type="spellStart"/>
-      <w:r>
-        <w:rPr>
-          <w:lang w:val="en-US"/>
-        </w:rPr>
-        <w:t>specifik</w:t>
-      </w:r>
-      <w:proofErr w:type="spellEnd"/>
-      <w:r>
-        <w:rPr>
-          <w:lang w:val="en-US"/>
-        </w:rPr>
-        <w:t xml:space="preserve"> game mechanic.</w:t>
-      </w:r>
-    </w:p>
-    <w:p>
-      <w:proofErr w:type="spellStart"/>
-      <w:r>
-        <w:t>Free</w:t>
-      </w:r>
-      <w:proofErr w:type="spellEnd"/>
-      <w:r>
-        <w:t xml:space="preserve">-To-Play – Betalingsmodel hvor spillet I sig selv er gratis, og hvor udvikleren I stedet bliver betalt via reklamer, eller </w:t>
-      </w:r>
-      <w:proofErr w:type="spellStart"/>
-      <w:r>
-        <w:t>mikrotransaktioner</w:t>
-      </w:r>
-      <w:proofErr w:type="spellEnd"/>
-      <w:r>
-        <w:t>.</w:t>
-      </w:r>
-    </w:p>
-    <w:p>
-      <w:proofErr w:type="spellStart"/>
-      <w:r>
-        <w:t>Gameplay</w:t>
-      </w:r>
-      <w:proofErr w:type="spellEnd"/>
-      <w:r>
-        <w:t xml:space="preserve"> – Refererer til de features som spilleren har direkte til rådighed. F.eks. styringen af protagonisten.</w:t>
+        <w:commentReference w:id="1"/>
+      </w:r>
+      <w:r>
+        <w:t xml:space="preserve">, reklamer – Fillrate er resultatet af antal reklamer leveret fra reklamenetværk divideret med antallet af forespørgsler på reklamer. Altså, hvor ofte reklamenetværket kan levere en reklame når den givne app har brug for en visning.  </w:t>
+      </w:r>
+    </w:p>
+    <w:p>
+      <w:r>
+        <w:t>Fillrate, GPU – Tilgår.</w:t>
+      </w:r>
+    </w:p>
+    <w:p>
+      <w:r>
+        <w:t>Free-To-Play – Betalingsmodel hvor spillet I sig selv er gratis, og hvor udvikleren I stedet bliver betalt via reklamer, eller mikrotransaktioner.</w:t>
+      </w:r>
+    </w:p>
+    <w:p>
+      <w:r>
+        <w:t>Gameplay – Refererer til de features som spilleren har direkte til rådighed. F.eks. styringen af protagonisten.</w:t>
       </w:r>
     </w:p>
     <w:p>
@@ -88,108 +123,23 @@
     </w:p>
     <w:p>
       <w:r>
-        <w:t xml:space="preserve">Game Engine – Er et system der bruges til udvikling af spil. Formålet er at forenkle spiludviklingen ved f.eks. at give adgang til en grafisk scene editor, indbyggede fysik-klasser, multiplatform kompilerer osv. </w:t>
-      </w:r>
-      <w:proofErr w:type="spellStart"/>
-      <w:r>
-        <w:t>Unity</w:t>
-      </w:r>
-      <w:proofErr w:type="spellEnd"/>
-      <w:r>
-        <w:t xml:space="preserve"> er en game </w:t>
-      </w:r>
-      <w:proofErr w:type="spellStart"/>
-      <w:r>
-        <w:t>engine</w:t>
-      </w:r>
-      <w:proofErr w:type="spellEnd"/>
-      <w:r>
-        <w:t>.</w:t>
-      </w:r>
-    </w:p>
-    <w:p>
-      <w:r>
-        <w:t xml:space="preserve">Game </w:t>
-      </w:r>
-      <w:proofErr w:type="spellStart"/>
-      <w:r>
-        <w:t>Mechanics</w:t>
-      </w:r>
-      <w:proofErr w:type="spellEnd"/>
-      <w:r>
-        <w:t xml:space="preserve"> – Folk der reparerer spil.</w:t>
-      </w:r>
-    </w:p>
-    <w:p>
-      <w:r>
-        <w:t xml:space="preserve">In </w:t>
-      </w:r>
-      <w:proofErr w:type="spellStart"/>
-      <w:r>
-        <w:t>App</w:t>
-      </w:r>
-      <w:proofErr w:type="spellEnd"/>
-      <w:r>
-        <w:t xml:space="preserve"> </w:t>
-      </w:r>
-      <w:proofErr w:type="spellStart"/>
-      <w:r>
-        <w:t>Purchases</w:t>
-      </w:r>
-      <w:proofErr w:type="spellEnd"/>
-      <w:r>
-        <w:t xml:space="preserve"> – Bruges sammen med </w:t>
-      </w:r>
-      <w:proofErr w:type="spellStart"/>
-      <w:r>
-        <w:t>mikrotransaktioner</w:t>
-      </w:r>
-      <w:proofErr w:type="spellEnd"/>
-      <w:r>
-        <w:t>, og er en ”butik” i spillet hvor brugeren kan købe virtuelle dele til spillet for rigtige penge.</w:t>
-      </w:r>
-    </w:p>
-    <w:p>
-      <w:r>
-        <w:t>MMO</w:t>
-      </w:r>
-      <w:r>
-        <w:t xml:space="preserve"> – </w:t>
-      </w:r>
-      <w:proofErr w:type="spellStart"/>
-      <w:r>
-        <w:t>Massively</w:t>
-      </w:r>
-      <w:proofErr w:type="spellEnd"/>
-      <w:r>
-        <w:t xml:space="preserve"> </w:t>
-      </w:r>
-      <w:proofErr w:type="spellStart"/>
-      <w:r>
-        <w:t>Multiplayer</w:t>
-      </w:r>
-      <w:proofErr w:type="spellEnd"/>
-      <w:r>
-        <w:t xml:space="preserve"> Online. Et online </w:t>
-      </w:r>
-      <w:proofErr w:type="spellStart"/>
-      <w:r>
-        <w:t>multiplayerspil</w:t>
-      </w:r>
-      <w:proofErr w:type="spellEnd"/>
-      <w:r>
-        <w:t xml:space="preserve"> med en </w:t>
-      </w:r>
-      <w:proofErr w:type="spellStart"/>
-      <w:r>
-        <w:t>persistent</w:t>
-      </w:r>
-      <w:proofErr w:type="spellEnd"/>
-      <w:r>
-        <w:t xml:space="preserve"> verden.</w:t>
-      </w:r>
-      <w:bookmarkStart w:id="0" w:name="_GoBack"/>
-      <w:bookmarkEnd w:id="0"/>
+        <w:t>Game Engine – Er et system der bruges til udvikling af spil. Formålet er at forenkle spiludviklingen ved f.eks. at give adgang til en grafisk scene editor, indbyggede fysik-klasser, multiplatform kompilerer osv. Unity er en game engine.</w:t>
+      </w:r>
+    </w:p>
+    <w:p>
+      <w:r>
+        <w:t>Game Mechanics – Folk der reparerer spil.</w:t>
+      </w:r>
+    </w:p>
+    <w:p>
+      <w:r>
+        <w:t>In App Purchases – Bruges sammen med mikrotransaktioner, og er en ”butik” i spillet hvor brugeren kan købe virtuelle dele til spillet for rigtige penge.</w:t>
+      </w:r>
+    </w:p>
+    <w:p>
+      <w:r>
+        <w:t>MMO – Massively Multiplayer Online. Et online multiplayerspil med en persistent verden.</w:t>
+      </w:r>
     </w:p>
     <w:p>
       <w:r>
@@ -197,37 +147,11 @@
       </w:r>
     </w:p>
     <w:p>
-      <w:proofErr w:type="spellStart"/>
-      <w:r>
-        <w:t>Monitiseringsstrategi</w:t>
-      </w:r>
-      <w:proofErr w:type="spellEnd"/>
-      <w:r>
-        <w:t xml:space="preserve"> – Fordanskning af </w:t>
-      </w:r>
-      <w:proofErr w:type="spellStart"/>
-      <w:r>
-        <w:t>monitization</w:t>
-      </w:r>
-      <w:proofErr w:type="spellEnd"/>
-      <w:r>
-        <w:t xml:space="preserve"> </w:t>
-      </w:r>
-      <w:proofErr w:type="spellStart"/>
-      <w:r>
-        <w:t>strategy</w:t>
-      </w:r>
-      <w:proofErr w:type="spellEnd"/>
-      <w:r>
-        <w:t xml:space="preserve">. Dækker over de forskellige metoder man kan gøre brug af for at tjene penge på et produkt. Typisk menes der i forhold til </w:t>
-      </w:r>
-      <w:proofErr w:type="spellStart"/>
-      <w:r>
-        <w:t>Free</w:t>
-      </w:r>
-      <w:proofErr w:type="spellEnd"/>
-      <w:r>
-        <w:t>-to-Play-produkter, men i princippet dækker det alle salg</w:t>
+      <w:r>
+        <w:t>Mone</w:t>
+      </w:r>
+      <w:r>
+        <w:t>tiseringsstrategi – Fordanskning af monitization strategy. Dækker over de forskellige metoder man kan gøre brug af for at tjene penge på et produkt. Typisk menes der i forhold til Free-to-Play-produkter, men i princippet dækker det alle salg</w:t>
       </w:r>
       <w:r>
         <w:t>s</w:t>
@@ -238,46 +162,31 @@
     </w:p>
     <w:p>
       <w:r>
-        <w:t xml:space="preserve">Placeholder – Kan være en </w:t>
-      </w:r>
-      <w:proofErr w:type="spellStart"/>
-      <w:r>
-        <w:t>texture</w:t>
-      </w:r>
-      <w:proofErr w:type="spellEnd"/>
-      <w:r>
-        <w:t>, en model, en lydeffekt eller et andet spilelement, som optræder i stedet for det endelige asset. Formålet er at kunne bygge en prototype af spillet op uden at have den færdige version klar på forhånd.</w:t>
-      </w:r>
-    </w:p>
-    <w:p>
-      <w:proofErr w:type="spellStart"/>
-      <w:r>
-        <w:t>Mikrotransaktioner</w:t>
-      </w:r>
-      <w:proofErr w:type="spellEnd"/>
-      <w:r>
-        <w:t xml:space="preserve"> – Salgsmetode hvo</w:t>
+        <w:lastRenderedPageBreak/>
+        <w:t>Placeholder – Kan være en texture, en model, en lydeffekt eller et andet spilelement, som optræder i stedet for det endelige asset. Formålet er at kunne bygge en prototype af spillet op uden at have den færdige version klar på forhånd.</w:t>
+      </w:r>
+    </w:p>
+    <w:p>
+      <w:r>
+        <w:t xml:space="preserve">Platformsspil – En klassisk spilgenre, hvor spilleren har som mål at traversere en bane med forskellige fjender og forhindringer. I modsætning til en endless runner kan spilleren normalvis stoppe op, gå bagud i banen mv. Super Mario er måske det mest berømte eksempel på genren. </w:t>
+      </w:r>
+    </w:p>
+    <w:p>
+      <w:r>
+        <w:t>Mikrotransaktioner – Salgsmetode hvo</w:t>
       </w:r>
       <w:r>
         <w:t>r brugeren køber mindre forskellige goder til brug i spillet for rigtige penge.</w:t>
       </w:r>
     </w:p>
     <w:p>
-      <w:proofErr w:type="spellStart"/>
-      <w:r>
-        <w:t>Proceduralt</w:t>
-      </w:r>
-      <w:proofErr w:type="spellEnd"/>
-      <w:r>
-        <w:t xml:space="preserve"> generet – Betyder at noget </w:t>
-      </w:r>
-      <w:proofErr w:type="spellStart"/>
-      <w:r>
-        <w:t>content</w:t>
-      </w:r>
-      <w:proofErr w:type="spellEnd"/>
-      <w:r>
-        <w:t xml:space="preserve"> er genereret ud fra en algoritme, og altså kan ændre sig fra spil til spil, baseret på den algoritme. </w:t>
+      <w:r>
+        <w:t>Playtest – Testmetode hvor man tester spillet ved simpelthen at spille det, og forsøge at ”ødelægge” spillet via brug.</w:t>
+      </w:r>
+    </w:p>
+    <w:p>
+      <w:r>
+        <w:t xml:space="preserve">Proceduralt generet – Betyder at noget content er genereret ud fra en algoritme, og altså kan ændre sig fra spil til spil, baseret på den algoritme. </w:t>
       </w:r>
     </w:p>
     <w:p>
@@ -287,76 +196,38 @@
     </w:p>
     <w:p>
       <w:r>
-        <w:t xml:space="preserve">Script – Er et stykke kode der skrives oven på den game </w:t>
-      </w:r>
-      <w:proofErr w:type="spellStart"/>
-      <w:r>
-        <w:t>engine</w:t>
-      </w:r>
-      <w:proofErr w:type="spellEnd"/>
-      <w:r>
-        <w:t xml:space="preserve"> der benyttes, med det formål at manipulere spillets objekter. Konkret dækker det over al vor kode.</w:t>
-      </w:r>
-    </w:p>
-    <w:p>
-      <w:proofErr w:type="spellStart"/>
-      <w:r>
-        <w:lastRenderedPageBreak/>
-        <w:t>Scope</w:t>
-      </w:r>
-      <w:proofErr w:type="spellEnd"/>
-      <w:r>
-        <w:t xml:space="preserve"> –</w:t>
+        <w:t>Script – Er et stykke kode der skrives oven på den game engine der benyttes, med det formål at manipulere spillets objekter. Konkret dækker det over al vor kode.</w:t>
+      </w:r>
+    </w:p>
+    <w:p>
+      <w:r>
+        <w:t>Scope –</w:t>
       </w:r>
       <w:r>
         <w:t xml:space="preserve"> Relaterer til p</w:t>
       </w:r>
       <w:r>
-        <w:t xml:space="preserve">rojektets størrelse. F.eks. ville det være ude af </w:t>
-      </w:r>
-      <w:proofErr w:type="spellStart"/>
-      <w:r>
-        <w:t>scope</w:t>
-      </w:r>
-      <w:proofErr w:type="spellEnd"/>
-      <w:r>
-        <w:t xml:space="preserve"> hvis vi besluttede at selvkomponere al musikken i spillet, eller lave motion-</w:t>
-      </w:r>
-      <w:proofErr w:type="spellStart"/>
-      <w:r>
-        <w:t>capture</w:t>
-      </w:r>
-      <w:proofErr w:type="spellEnd"/>
-      <w:r>
-        <w:t xml:space="preserve"> til vores animationer.</w:t>
-      </w:r>
-    </w:p>
-    <w:p>
-      <w:proofErr w:type="spellStart"/>
-      <w:r>
-        <w:t>Stadalone</w:t>
-      </w:r>
-      <w:proofErr w:type="spellEnd"/>
-      <w:r>
-        <w:t xml:space="preserve"> klient – En spilklient som kan afspilles på f.eks. PC uden at køre i en emulator eller igennem en webside (som f.eks. en Facebook </w:t>
-      </w:r>
-      <w:proofErr w:type="spellStart"/>
-      <w:r>
-        <w:t>app</w:t>
-      </w:r>
-      <w:proofErr w:type="spellEnd"/>
-      <w:r>
-        <w:t>)</w:t>
-      </w:r>
-    </w:p>
-    <w:p>
-      <w:proofErr w:type="spellStart"/>
-      <w:r>
-        <w:t>Texture</w:t>
-      </w:r>
-      <w:proofErr w:type="spellEnd"/>
-      <w:r>
-        <w:t xml:space="preserve"> – Er et billede som ”beklæder” et objekt. </w:t>
+        <w:t>rojektets størrelse. F.eks. ville det være ude af scope hvis vi besluttede at selvkomponere al musikken i spillet, eller lave motion-capture til vores animationer.</w:t>
+      </w:r>
+    </w:p>
+    <w:p>
+      <w:r>
+        <w:t>Skin – I denne sammenhæng refererer skin til en models udseende. F.eks kunne vi give vores protagonist et Skovhugger Skin, et Gangster skin, eller noget helt tredje. Det er altså et spørgsmål om at skifte figurens textures.</w:t>
+      </w:r>
+      <w:r>
+        <w:t xml:space="preserve"> Skins sælges ofte via IAP.</w:t>
+      </w:r>
+      <w:bookmarkStart w:id="2" w:name="_GoBack"/>
+      <w:bookmarkEnd w:id="2"/>
+    </w:p>
+    <w:p>
+      <w:r>
+        <w:t>Stadalone klient – En spilklient som kan afspilles på f.eks. PC uden at køre i en emulator eller igennem en webside (som f.eks. en Facebook app)</w:t>
+      </w:r>
+    </w:p>
+    <w:p>
+      <w:r>
+        <w:t xml:space="preserve">Texture – Er et billede som ”beklæder” et objekt. </w:t>
       </w:r>
     </w:p>
     <w:p/>
@@ -370,6 +241,58 @@
     </w:sectPr>
   </w:body>
 </w:document>
+</file>
+
+<file path=word/comments.xml><?xml version="1.0" encoding="utf-8"?>
+<w:comments xmlns:wpc="http://schemas.microsoft.com/office/word/2010/wordprocessingCanvas" xmlns:mc="http://schemas.openxmlformats.org/markup-compatibility/2006" xmlns:o="urn:schemas-microsoft-com:office:office" xmlns:r="http://schemas.openxmlformats.org/officeDocument/2006/relationships" xmlns:m="http://schemas.openxmlformats.org/officeDocument/2006/math" xmlns:v="urn:schemas-microsoft-com:vml" xmlns:wp14="http://schemas.microsoft.com/office/word/2010/wordprocessingDrawing" xmlns:wp="http://schemas.openxmlformats.org/drawingml/2006/wordprocessingDrawing" xmlns:w10="urn:schemas-microsoft-com:office:word" xmlns:w="http://schemas.openxmlformats.org/wordprocessingml/2006/main" xmlns:w14="http://schemas.microsoft.com/office/word/2010/wordml" xmlns:w15="http://schemas.microsoft.com/office/word/2012/wordml" xmlns:wpg="http://schemas.microsoft.com/office/word/2010/wordprocessingGroup" xmlns:wpi="http://schemas.microsoft.com/office/word/2010/wordprocessingInk" xmlns:wne="http://schemas.microsoft.com/office/word/2006/wordml" xmlns:wps="http://schemas.microsoft.com/office/word/2010/wordprocessingShape" mc:Ignorable="w14 w15 wp14">
+  <w:comment w:id="0" w:author="Ronnie Hemmingsen" w:date="2014-05-21T18:38:00Z" w:initials="RH">
+    <w:p>
+      <w:pPr>
+        <w:pStyle w:val="Kommentartekst"/>
+      </w:pPr>
+      <w:r>
+        <w:rPr>
+          <w:rStyle w:val="Kommentarhenvisning"/>
+        </w:rPr>
+        <w:annotationRef/>
+      </w:r>
+      <w:r>
+        <w:t>http://blog.startapp.com/a-guide-to-ecpm/</w:t>
+      </w:r>
+    </w:p>
+  </w:comment>
+  <w:comment w:id="1" w:author="Ronnie Hemmingsen" w:date="2014-05-21T18:38:00Z" w:initials="RH">
+    <w:p>
+      <w:pPr>
+        <w:pStyle w:val="Kommentartekst"/>
+      </w:pPr>
+      <w:r>
+        <w:rPr>
+          <w:rStyle w:val="Kommentarhenvisning"/>
+        </w:rPr>
+        <w:annotationRef/>
+      </w:r>
+      <w:r>
+        <w:t>http://appflood.com/blog/about-mobile-ad-fill-rates</w:t>
+      </w:r>
+    </w:p>
+  </w:comment>
+</w:comments>
+</file>
+
+<file path=word/commentsExtended.xml><?xml version="1.0" encoding="utf-8"?>
+<w15:commentsEx xmlns:wpc="http://schemas.microsoft.com/office/word/2010/wordprocessingCanvas" xmlns:mc="http://schemas.openxmlformats.org/markup-compatibility/2006" xmlns:o="urn:schemas-microsoft-com:office:office" xmlns:r="http://schemas.openxmlformats.org/officeDocument/2006/relationships" xmlns:m="http://schemas.openxmlformats.org/officeDocument/2006/math" xmlns:v="urn:schemas-microsoft-com:vml" xmlns:wp14="http://schemas.microsoft.com/office/word/2010/wordprocessingDrawing" xmlns:wp="http://schemas.openxmlformats.org/drawingml/2006/wordprocessingDrawing" xmlns:w10="urn:schemas-microsoft-com:office:word" xmlns:w="http://schemas.openxmlformats.org/wordprocessingml/2006/main" xmlns:w14="http://schemas.microsoft.com/office/word/2010/wordml" xmlns:w15="http://schemas.microsoft.com/office/word/2012/wordml" xmlns:wpg="http://schemas.microsoft.com/office/word/2010/wordprocessingGroup" xmlns:wpi="http://schemas.microsoft.com/office/word/2010/wordprocessingInk" xmlns:wne="http://schemas.microsoft.com/office/word/2006/wordml" xmlns:wps="http://schemas.microsoft.com/office/word/2010/wordprocessingShape" mc:Ignorable="w14 w15 wp14">
+  <w15:commentEx w15:paraId="0A7FA88E" w15:done="0"/>
+  <w15:commentEx w15:paraId="5E721498" w15:done="0"/>
+</w15:commentsEx>
+</file>
+
+<file path=word/people.xml><?xml version="1.0" encoding="utf-8"?>
+<w15:people xmlns:wpc="http://schemas.microsoft.com/office/word/2010/wordprocessingCanvas" xmlns:mc="http://schemas.openxmlformats.org/markup-compatibility/2006" xmlns:o="urn:schemas-microsoft-com:office:office" xmlns:r="http://schemas.openxmlformats.org/officeDocument/2006/relationships" xmlns:m="http://schemas.openxmlformats.org/officeDocument/2006/math" xmlns:v="urn:schemas-microsoft-com:vml" xmlns:wp14="http://schemas.microsoft.com/office/word/2010/wordprocessingDrawing" xmlns:wp="http://schemas.openxmlformats.org/drawingml/2006/wordprocessingDrawing" xmlns:w10="urn:schemas-microsoft-com:office:word" xmlns:w="http://schemas.openxmlformats.org/wordprocessingml/2006/main" xmlns:w14="http://schemas.microsoft.com/office/word/2010/wordml" xmlns:w15="http://schemas.microsoft.com/office/word/2012/wordml" xmlns:wpg="http://schemas.microsoft.com/office/word/2010/wordprocessingGroup" xmlns:wpi="http://schemas.microsoft.com/office/word/2010/wordprocessingInk" xmlns:wne="http://schemas.microsoft.com/office/word/2006/wordml" xmlns:wps="http://schemas.microsoft.com/office/word/2010/wordprocessingShape" mc:Ignorable="w14 w15 wp14">
+  <w15:person w15:author="Ronnie Hemmingsen">
+    <w15:presenceInfo w15:providerId="Windows Live" w15:userId="69ba6383d624dd6d"/>
+  </w15:person>
+</w15:people>
 </file>
 
 <file path=word/styles.xml><?xml version="1.0" encoding="utf-8"?>
@@ -827,6 +750,104 @@
       <w:szCs w:val="32"/>
     </w:rPr>
   </w:style>
+  <w:style w:type="character" w:styleId="Kommentarhenvisning">
+    <w:name w:val="annotation reference"/>
+    <w:basedOn w:val="Standardskrifttypeiafsnit"/>
+    <w:uiPriority w:val="99"/>
+    <w:semiHidden/>
+    <w:unhideWhenUsed/>
+    <w:rsid w:val="00B656A4"/>
+    <w:rPr>
+      <w:sz w:val="16"/>
+      <w:szCs w:val="16"/>
+    </w:rPr>
+  </w:style>
+  <w:style w:type="paragraph" w:styleId="Kommentartekst">
+    <w:name w:val="annotation text"/>
+    <w:basedOn w:val="Normal"/>
+    <w:link w:val="KommentartekstTegn"/>
+    <w:uiPriority w:val="99"/>
+    <w:semiHidden/>
+    <w:unhideWhenUsed/>
+    <w:rsid w:val="00B656A4"/>
+    <w:pPr>
+      <w:spacing w:line="240" w:lineRule="auto"/>
+    </w:pPr>
+    <w:rPr>
+      <w:sz w:val="20"/>
+      <w:szCs w:val="20"/>
+    </w:rPr>
+  </w:style>
+  <w:style w:type="character" w:customStyle="1" w:styleId="KommentartekstTegn">
+    <w:name w:val="Kommentartekst Tegn"/>
+    <w:basedOn w:val="Standardskrifttypeiafsnit"/>
+    <w:link w:val="Kommentartekst"/>
+    <w:uiPriority w:val="99"/>
+    <w:semiHidden/>
+    <w:rsid w:val="00B656A4"/>
+    <w:rPr>
+      <w:sz w:val="20"/>
+      <w:szCs w:val="20"/>
+    </w:rPr>
+  </w:style>
+  <w:style w:type="paragraph" w:styleId="Kommentaremne">
+    <w:name w:val="annotation subject"/>
+    <w:basedOn w:val="Kommentartekst"/>
+    <w:next w:val="Kommentartekst"/>
+    <w:link w:val="KommentaremneTegn"/>
+    <w:uiPriority w:val="99"/>
+    <w:semiHidden/>
+    <w:unhideWhenUsed/>
+    <w:rsid w:val="00B656A4"/>
+    <w:rPr>
+      <w:b/>
+      <w:bCs/>
+    </w:rPr>
+  </w:style>
+  <w:style w:type="character" w:customStyle="1" w:styleId="KommentaremneTegn">
+    <w:name w:val="Kommentaremne Tegn"/>
+    <w:basedOn w:val="KommentartekstTegn"/>
+    <w:link w:val="Kommentaremne"/>
+    <w:uiPriority w:val="99"/>
+    <w:semiHidden/>
+    <w:rsid w:val="00B656A4"/>
+    <w:rPr>
+      <w:b/>
+      <w:bCs/>
+      <w:sz w:val="20"/>
+      <w:szCs w:val="20"/>
+    </w:rPr>
+  </w:style>
+  <w:style w:type="paragraph" w:styleId="Markeringsbobletekst">
+    <w:name w:val="Balloon Text"/>
+    <w:basedOn w:val="Normal"/>
+    <w:link w:val="MarkeringsbobletekstTegn"/>
+    <w:uiPriority w:val="99"/>
+    <w:semiHidden/>
+    <w:unhideWhenUsed/>
+    <w:rsid w:val="00B656A4"/>
+    <w:pPr>
+      <w:spacing w:after="0" w:line="240" w:lineRule="auto"/>
+    </w:pPr>
+    <w:rPr>
+      <w:rFonts w:ascii="Segoe UI" w:hAnsi="Segoe UI" w:cs="Segoe UI"/>
+      <w:sz w:val="18"/>
+      <w:szCs w:val="18"/>
+    </w:rPr>
+  </w:style>
+  <w:style w:type="character" w:customStyle="1" w:styleId="MarkeringsbobletekstTegn">
+    <w:name w:val="Markeringsbobletekst Tegn"/>
+    <w:basedOn w:val="Standardskrifttypeiafsnit"/>
+    <w:link w:val="Markeringsbobletekst"/>
+    <w:uiPriority w:val="99"/>
+    <w:semiHidden/>
+    <w:rsid w:val="00B656A4"/>
+    <w:rPr>
+      <w:rFonts w:ascii="Segoe UI" w:hAnsi="Segoe UI" w:cs="Segoe UI"/>
+      <w:sz w:val="18"/>
+      <w:szCs w:val="18"/>
+    </w:rPr>
+  </w:style>
 </w:styles>
 </file>
 

</xml_diff>